<commit_message>
strategy and minor updates
</commit_message>
<xml_diff>
--- a/cpts323-2013-spring-Project02-Tompkins-Kniaziuk.docx
+++ b/cpts323-2013-spring-Project02-Tompkins-Kniaziuk.docx
@@ -1896,39 +1896,7 @@
           <w:sz w:val="24"/>
           <w:szCs w:val="24"/>
         </w:rPr>
-        <w:t xml:space="preserve">On the bottom of the GUI controls for the Video Feed and the Search and Destroy are located. The Search and Destroy: </w:t>
-      </w:r>
-      <w:r>
-        <w:rPr>
-          <w:rFonts w:ascii="Times New Roman" w:hAnsi="Times New Roman" w:cs="Times New Roman"/>
-          <w:sz w:val="24"/>
-          <w:szCs w:val="24"/>
-        </w:rPr>
-        <w:t>Start</w:t>
-      </w:r>
-      <w:r>
-        <w:rPr>
-          <w:rFonts w:ascii="Times New Roman" w:hAnsi="Times New Roman" w:cs="Times New Roman"/>
-          <w:sz w:val="24"/>
-          <w:szCs w:val="24"/>
-        </w:rPr>
-        <w:t xml:space="preserve"> button starts</w:t>
-      </w:r>
-      <w:r>
-        <w:rPr>
-          <w:rFonts w:ascii="Times New Roman" w:hAnsi="Times New Roman" w:cs="Times New Roman"/>
-          <w:sz w:val="24"/>
-          <w:szCs w:val="24"/>
-        </w:rPr>
-        <w:t xml:space="preserve"> the Search and Destroy mode. Stop button should stop the Search and Destroy mode. Reset button calibrates the position of the turret by setting the gun at 0, 0</w:t>
-      </w:r>
-      <w:r>
-        <w:rPr>
-          <w:rFonts w:ascii="Times New Roman" w:hAnsi="Times New Roman" w:cs="Times New Roman"/>
-          <w:sz w:val="24"/>
-          <w:szCs w:val="24"/>
-        </w:rPr>
-        <w:t xml:space="preserve">. </w:t>
+        <w:t xml:space="preserve">On the bottom of the GUI controls for the Video Feed and the Search and Destroy are located. The Search and Destroy: Start button starts the Search and Destroy mode. Stop button should stop the Search and Destroy mode. Reset button calibrates the position of the turret by setting the gun at 0, 0. </w:t>
       </w:r>
     </w:p>
     <w:p>
@@ -3012,8 +2980,6 @@
           <w:szCs w:val="24"/>
         </w:rPr>
       </w:pPr>
-      <w:bookmarkStart w:id="0" w:name="_GoBack"/>
-      <w:bookmarkEnd w:id="0"/>
     </w:p>
     <w:p>
       <w:pPr>
@@ -19498,6 +19464,35 @@
       <w:pPr>
         <w:spacing w:after="0" w:line="240" w:lineRule="auto"/>
       </w:pPr>
+      <w:r>
+        <w:tab/>
+        <w:t>Observer</w:t>
+      </w:r>
+    </w:p>
+    <w:p>
+      <w:pPr>
+        <w:spacing w:after="0" w:line="240" w:lineRule="auto"/>
+      </w:pPr>
+      <w:r>
+        <w:tab/>
+        <w:t>Mediator</w:t>
+      </w:r>
+    </w:p>
+    <w:p>
+      <w:pPr>
+        <w:spacing w:after="0" w:line="240" w:lineRule="auto"/>
+      </w:pPr>
+      <w:r>
+        <w:tab/>
+        <w:t>Strategy</w:t>
+      </w:r>
+      <w:bookmarkStart w:id="0" w:name="_GoBack"/>
+      <w:bookmarkEnd w:id="0"/>
+    </w:p>
+    <w:p>
+      <w:pPr>
+        <w:spacing w:after="0" w:line="240" w:lineRule="auto"/>
+      </w:pPr>
     </w:p>
     <w:p>
       <w:pPr>
@@ -19579,6 +19574,7 @@
         </w:rPr>
       </w:pPr>
       <w:r>
+        <w:lastRenderedPageBreak/>
         <w:tab/>
         <w:t xml:space="preserve">The two-minute command will have to be triggered by the timer, and be able to </w:t>
       </w:r>
@@ -19879,7 +19875,6 @@
           <w:sz w:val="32"/>
           <w:szCs w:val="32"/>
         </w:rPr>
-        <w:lastRenderedPageBreak/>
         <w:drawing>
           <wp:inline distT="0" distB="0" distL="0" distR="0">
             <wp:extent cx="5943600" cy="1562100"/>
@@ -21029,7 +21024,7 @@
             <w:bCs/>
             <w:noProof/>
           </w:rPr>
-          <w:t>6</w:t>
+          <w:t>13</w:t>
         </w:r>
         <w:r>
           <w:rPr>

</xml_diff>

<commit_message>
UML class diagram updated
</commit_message>
<xml_diff>
--- a/cpts323-2013-spring-Project02-Tompkins-Kniaziuk.docx
+++ b/cpts323-2013-spring-Project02-Tompkins-Kniaziuk.docx
@@ -19250,7 +19250,6 @@
         </w:tc>
       </w:tr>
     </w:tbl>
-    <w:p/>
     <w:p>
       <w:pPr>
         <w:autoSpaceDE w:val="0"/>
@@ -19263,26 +19262,61 @@
           <w:szCs w:val="32"/>
         </w:rPr>
       </w:pPr>
-      <w:r>
+    </w:p>
+    <w:p>
+      <w:pPr>
+        <w:autoSpaceDE w:val="0"/>
+        <w:autoSpaceDN w:val="0"/>
+        <w:adjustRightInd w:val="0"/>
+        <w:spacing w:before="4" w:after="0" w:line="240" w:lineRule="auto"/>
         <w:rPr>
           <w:rFonts w:ascii="Times New Roman" w:hAnsi="Times New Roman" w:cs="Times New Roman"/>
           <w:sz w:val="32"/>
           <w:szCs w:val="32"/>
         </w:rPr>
+      </w:pPr>
+      <w:r>
+        <w:rPr>
+          <w:rFonts w:ascii="Times New Roman" w:hAnsi="Times New Roman" w:cs="Times New Roman"/>
+          <w:sz w:val="32"/>
+          <w:szCs w:val="32"/>
+        </w:rPr>
         <w:lastRenderedPageBreak/>
-        <w:t>UML Modeling Diagrams</w:t>
+        <w:t>UML</w:t>
+      </w:r>
+      <w:r>
+        <w:rPr>
+          <w:rFonts w:ascii="Times New Roman" w:hAnsi="Times New Roman" w:cs="Times New Roman"/>
+          <w:sz w:val="32"/>
+          <w:szCs w:val="32"/>
+        </w:rPr>
+        <w:t xml:space="preserve"> Modeling Diagrams</w:t>
       </w:r>
     </w:p>
     <w:p>
+      <w:pPr>
+        <w:autoSpaceDE w:val="0"/>
+        <w:autoSpaceDN w:val="0"/>
+        <w:adjustRightInd w:val="0"/>
+        <w:spacing w:before="4" w:after="0" w:line="240" w:lineRule="auto"/>
+        <w:rPr>
+          <w:rFonts w:ascii="Times New Roman" w:hAnsi="Times New Roman" w:cs="Times New Roman"/>
+          <w:sz w:val="32"/>
+          <w:szCs w:val="32"/>
+        </w:rPr>
+      </w:pPr>
       <w:r>
         <w:rPr>
+          <w:rFonts w:ascii="Times New Roman" w:hAnsi="Times New Roman" w:cs="Times New Roman"/>
           <w:noProof/>
+          <w:sz w:val="32"/>
+          <w:szCs w:val="32"/>
         </w:rPr>
         <w:drawing>
           <wp:inline distT="0" distB="0" distL="0" distR="0">
-            <wp:extent cx="5528895" cy="7687340"/>
+            <wp:extent cx="5943600" cy="5486400"/>
             <wp:effectExtent l="0" t="0" r="0" b="0"/>
-            <wp:docPr id="12" name="Picture 12"/>
+            <wp:docPr id="15" name="Picture 15" descr="C:\Users\KGB-LapTop\Desktop\top.jpg"/>
             <wp:cNvGraphicFramePr>
               <a:graphicFrameLocks xmlns:a="http://schemas.openxmlformats.org/drawingml/2006/main" noChangeAspect="1"/>
             </wp:cNvGraphicFramePr>
@@ -19290,7 +19324,7 @@
               <a:graphicData uri="http://schemas.openxmlformats.org/drawingml/2006/picture">
                 <pic:pic xmlns:pic="http://schemas.openxmlformats.org/drawingml/2006/picture">
                   <pic:nvPicPr>
-                    <pic:cNvPr id="0" name="Picture 3"/>
+                    <pic:cNvPr id="0" name="Picture 4" descr="C:\Users\KGB-LapTop\Desktop\top.jpg"/>
                     <pic:cNvPicPr>
                       <a:picLocks noChangeAspect="1" noChangeArrowheads="1"/>
                     </pic:cNvPicPr>
@@ -19311,7 +19345,65 @@
                   <pic:spPr bwMode="auto">
                     <a:xfrm>
                       <a:off x="0" y="0"/>
-                      <a:ext cx="5527671" cy="7685638"/>
+                      <a:ext cx="5943600" cy="5486400"/>
+                    </a:xfrm>
+                    <a:prstGeom prst="rect">
+                      <a:avLst/>
+                    </a:prstGeom>
+                    <a:noFill/>
+                    <a:ln>
+                      <a:noFill/>
+                    </a:ln>
+                  </pic:spPr>
+                </pic:pic>
+              </a:graphicData>
+            </a:graphic>
+          </wp:inline>
+        </w:drawing>
+      </w:r>
+      <w:bookmarkStart w:id="0" w:name="_GoBack"/>
+      <w:bookmarkEnd w:id="0"/>
+    </w:p>
+    <w:p>
+      <w:r>
+        <w:rPr>
+          <w:noProof/>
+        </w:rPr>
+        <w:lastRenderedPageBreak/>
+        <w:drawing>
+          <wp:inline distT="0" distB="0" distL="0" distR="0">
+            <wp:extent cx="5943600" cy="6581775"/>
+            <wp:effectExtent l="0" t="0" r="0" b="9525"/>
+            <wp:docPr id="13" name="Picture 13" descr="C:\Users\KGB-LapTop\Desktop\bottom.jpg"/>
+            <wp:cNvGraphicFramePr>
+              <a:graphicFrameLocks xmlns:a="http://schemas.openxmlformats.org/drawingml/2006/main" noChangeAspect="1"/>
+            </wp:cNvGraphicFramePr>
+            <a:graphic xmlns:a="http://schemas.openxmlformats.org/drawingml/2006/main">
+              <a:graphicData uri="http://schemas.openxmlformats.org/drawingml/2006/picture">
+                <pic:pic xmlns:pic="http://schemas.openxmlformats.org/drawingml/2006/picture">
+                  <pic:nvPicPr>
+                    <pic:cNvPr id="0" name="Picture 3" descr="C:\Users\KGB-LapTop\Desktop\bottom.jpg"/>
+                    <pic:cNvPicPr>
+                      <a:picLocks noChangeAspect="1" noChangeArrowheads="1"/>
+                    </pic:cNvPicPr>
+                  </pic:nvPicPr>
+                  <pic:blipFill>
+                    <a:blip r:embed="rId16">
+                      <a:extLst>
+                        <a:ext uri="{28A0092B-C50C-407E-A947-70E740481C1C}">
+                          <a14:useLocalDpi xmlns:a14="http://schemas.microsoft.com/office/drawing/2010/main" val="0"/>
+                        </a:ext>
+                      </a:extLst>
+                    </a:blip>
+                    <a:srcRect/>
+                    <a:stretch>
+                      <a:fillRect/>
+                    </a:stretch>
+                  </pic:blipFill>
+                  <pic:spPr bwMode="auto">
+                    <a:xfrm>
+                      <a:off x="0" y="0"/>
+                      <a:ext cx="5943600" cy="6581775"/>
                     </a:xfrm>
                     <a:prstGeom prst="rect">
                       <a:avLst/>
@@ -19366,7 +19458,7 @@
                     </pic:cNvPicPr>
                   </pic:nvPicPr>
                   <pic:blipFill>
-                    <a:blip r:embed="rId16">
+                    <a:blip r:embed="rId17">
                       <a:extLst>
                         <a:ext uri="{28A0092B-C50C-407E-A947-70E740481C1C}">
                           <a14:useLocalDpi xmlns:a14="http://schemas.microsoft.com/office/drawing/2010/main" val="0"/>
@@ -19486,8 +19578,6 @@
         <w:tab/>
         <w:t>Strategy</w:t>
       </w:r>
-      <w:bookmarkStart w:id="0" w:name="_GoBack"/>
-      <w:bookmarkEnd w:id="0"/>
     </w:p>
     <w:p>
       <w:pPr>
@@ -19658,7 +19748,7 @@
                     </pic:cNvPicPr>
                   </pic:nvPicPr>
                   <pic:blipFill>
-                    <a:blip r:embed="rId17">
+                    <a:blip r:embed="rId18">
                       <a:extLst>
                         <a:ext uri="{28A0092B-C50C-407E-A947-70E740481C1C}">
                           <a14:useLocalDpi xmlns:a14="http://schemas.microsoft.com/office/drawing/2010/main" val="0"/>
@@ -19755,7 +19845,7 @@
                     </pic:cNvPicPr>
                   </pic:nvPicPr>
                   <pic:blipFill>
-                    <a:blip r:embed="rId18">
+                    <a:blip r:embed="rId19">
                       <a:extLst>
                         <a:ext uri="{28A0092B-C50C-407E-A947-70E740481C1C}">
                           <a14:useLocalDpi xmlns:a14="http://schemas.microsoft.com/office/drawing/2010/main" val="0"/>
@@ -19893,7 +19983,7 @@
                     </pic:cNvPicPr>
                   </pic:nvPicPr>
                   <pic:blipFill>
-                    <a:blip r:embed="rId19">
+                    <a:blip r:embed="rId20">
                       <a:extLst>
                         <a:ext uri="{28A0092B-C50C-407E-A947-70E740481C1C}">
                           <a14:useLocalDpi xmlns:a14="http://schemas.microsoft.com/office/drawing/2010/main" val="0"/>
@@ -19992,7 +20082,7 @@
                     </pic:cNvPicPr>
                   </pic:nvPicPr>
                   <pic:blipFill>
-                    <a:blip r:embed="rId20">
+                    <a:blip r:embed="rId21">
                       <a:extLst>
                         <a:ext uri="{28A0092B-C50C-407E-A947-70E740481C1C}">
                           <a14:useLocalDpi xmlns:a14="http://schemas.microsoft.com/office/drawing/2010/main" val="0"/>
@@ -20099,7 +20189,7 @@
                     </pic:cNvPicPr>
                   </pic:nvPicPr>
                   <pic:blipFill>
-                    <a:blip r:embed="rId21">
+                    <a:blip r:embed="rId22">
                       <a:extLst>
                         <a:ext uri="{28A0092B-C50C-407E-A947-70E740481C1C}">
                           <a14:useLocalDpi xmlns:a14="http://schemas.microsoft.com/office/drawing/2010/main" val="0"/>
@@ -20194,7 +20284,7 @@
                     </pic:cNvPicPr>
                   </pic:nvPicPr>
                   <pic:blipFill>
-                    <a:blip r:embed="rId22">
+                    <a:blip r:embed="rId23">
                       <a:extLst>
                         <a:ext uri="{28A0092B-C50C-407E-A947-70E740481C1C}">
                           <a14:useLocalDpi xmlns:a14="http://schemas.microsoft.com/office/drawing/2010/main" val="0"/>
@@ -20301,7 +20391,7 @@
                     </pic:cNvPicPr>
                   </pic:nvPicPr>
                   <pic:blipFill>
-                    <a:blip r:embed="rId23">
+                    <a:blip r:embed="rId24">
                       <a:extLst>
                         <a:ext uri="{28A0092B-C50C-407E-A947-70E740481C1C}">
                           <a14:useLocalDpi xmlns:a14="http://schemas.microsoft.com/office/drawing/2010/main" val="0"/>
@@ -20408,7 +20498,7 @@
                     </pic:cNvPicPr>
                   </pic:nvPicPr>
                   <pic:blipFill>
-                    <a:blip r:embed="rId24">
+                    <a:blip r:embed="rId25">
                       <a:extLst>
                         <a:ext uri="{28A0092B-C50C-407E-A947-70E740481C1C}">
                           <a14:useLocalDpi xmlns:a14="http://schemas.microsoft.com/office/drawing/2010/main" val="0"/>
@@ -20516,7 +20606,7 @@
                     </pic:cNvPicPr>
                   </pic:nvPicPr>
                   <pic:blipFill>
-                    <a:blip r:embed="rId25">
+                    <a:blip r:embed="rId26">
                       <a:extLst>
                         <a:ext uri="{28A0092B-C50C-407E-A947-70E740481C1C}">
                           <a14:useLocalDpi xmlns:a14="http://schemas.microsoft.com/office/drawing/2010/main" val="0"/>
@@ -20623,7 +20713,7 @@
                     </pic:cNvPicPr>
                   </pic:nvPicPr>
                   <pic:blipFill>
-                    <a:blip r:embed="rId26">
+                    <a:blip r:embed="rId27">
                       <a:extLst>
                         <a:ext uri="{28A0092B-C50C-407E-A947-70E740481C1C}">
                           <a14:useLocalDpi xmlns:a14="http://schemas.microsoft.com/office/drawing/2010/main" val="0"/>
@@ -20730,7 +20820,7 @@
                     </pic:cNvPicPr>
                   </pic:nvPicPr>
                   <pic:blipFill>
-                    <a:blip r:embed="rId27">
+                    <a:blip r:embed="rId28">
                       <a:extLst>
                         <a:ext uri="{28A0092B-C50C-407E-A947-70E740481C1C}">
                           <a14:useLocalDpi xmlns:a14="http://schemas.microsoft.com/office/drawing/2010/main" val="0"/>
@@ -20837,7 +20927,7 @@
                     </pic:cNvPicPr>
                   </pic:nvPicPr>
                   <pic:blipFill>
-                    <a:blip r:embed="rId28">
+                    <a:blip r:embed="rId29">
                       <a:extLst>
                         <a:ext uri="{28A0092B-C50C-407E-A947-70E740481C1C}">
                           <a14:useLocalDpi xmlns:a14="http://schemas.microsoft.com/office/drawing/2010/main" val="0"/>
@@ -20911,7 +21001,7 @@
       </w:pPr>
     </w:p>
     <w:sectPr>
-      <w:headerReference w:type="default" r:id="rId29"/>
+      <w:headerReference w:type="default" r:id="rId30"/>
       <w:pgSz w:w="12240" w:h="15840"/>
       <w:pgMar w:top="1440" w:right="1440" w:bottom="1440" w:left="1440" w:header="720" w:footer="720" w:gutter="0"/>
       <w:pgNumType w:start="0"/>
@@ -21024,7 +21114,7 @@
             <w:bCs/>
             <w:noProof/>
           </w:rPr>
-          <w:t>13</w:t>
+          <w:t>14</w:t>
         </w:r>
         <w:r>
           <w:rPr>
@@ -21069,7 +21159,7 @@
             <w:bCs/>
             <w:noProof/>
           </w:rPr>
-          <w:t>17</w:t>
+          <w:t>18</w:t>
         </w:r>
         <w:r>
           <w:rPr>

</xml_diff>